<commit_message>
updated with more work related stuff
</commit_message>
<xml_diff>
--- a/Nitesh_Sinha_Resume_New.docx
+++ b/Nitesh_Sinha_Resume_New.docx
@@ -450,8 +450,6 @@
               </w:rPr>
               <w:t>?</w:t>
             </w:r>
-            <w:bookmarkStart w:id="0" w:name="_GoBack"/>
-            <w:bookmarkEnd w:id="0"/>
             <w:r>
               <w:rPr>
                 <w:rFonts w:cs="Calibri"/>
@@ -923,7 +921,7 @@
     </w:p>
     <w:tbl>
       <w:tblPr>
-        <w:tblW w:w="10800" w:type="dxa"/>
+        <w:tblW w:w="10787" w:type="dxa"/>
         <w:tblInd w:w="108" w:type="dxa"/>
         <w:tblBorders>
           <w:top w:val="single" w:sz="4" w:space="0" w:color="auto"/>
@@ -936,12 +934,9 @@
       <w:tblGrid>
         <w:gridCol w:w="10565"/>
         <w:gridCol w:w="222"/>
-        <w:gridCol w:w="13"/>
       </w:tblGrid>
       <w:tr>
         <w:trPr>
-          <w:gridAfter w:val="1"/>
-          <w:wAfter w:w="13" w:type="dxa"/>
           <w:trHeight w:val="72"/>
         </w:trPr>
         <w:tc>
@@ -951,7 +946,7 @@
             <w:tcBorders>
               <w:top w:val="single" w:sz="4" w:space="0" w:color="auto"/>
               <w:left w:val="single" w:sz="4" w:space="0" w:color="auto"/>
-              <w:bottom w:val="nil"/>
+              <w:bottom w:val="single" w:sz="4" w:space="0" w:color="auto"/>
               <w:right w:val="single" w:sz="4" w:space="0" w:color="auto"/>
             </w:tcBorders>
             <w:shd w:val="clear" w:color="auto" w:fill="404040"/>
@@ -1013,17 +1008,15 @@
       </w:tr>
       <w:tr>
         <w:trPr>
-          <w:gridAfter w:val="1"/>
-          <w:wAfter w:w="13" w:type="dxa"/>
           <w:trHeight w:val="92"/>
         </w:trPr>
         <w:tc>
           <w:tcPr>
             <w:tcW w:w="0" w:type="auto"/>
             <w:tcBorders>
-              <w:top w:val="nil"/>
+              <w:top w:val="single" w:sz="4" w:space="0" w:color="auto"/>
               <w:left w:val="single" w:sz="4" w:space="0" w:color="auto"/>
-              <w:bottom w:val="nil"/>
+              <w:bottom w:val="single" w:sz="4" w:space="0" w:color="auto"/>
               <w:right w:val="nil"/>
             </w:tcBorders>
             <w:hideMark/>
@@ -1038,6 +1031,17 @@
                 <w:szCs w:val="20"/>
               </w:rPr>
             </w:pPr>
+          </w:p>
+          <w:p>
+            <w:pPr>
+              <w:spacing w:after="0" w:line="240" w:lineRule="auto"/>
+              <w:rPr>
+                <w:rFonts w:cs="Calibri"/>
+                <w:b/>
+                <w:sz w:val="20"/>
+                <w:szCs w:val="20"/>
+              </w:rPr>
+            </w:pPr>
             <w:r>
               <w:rPr>
                 <w:rFonts w:cs="Calibri"/>
@@ -1192,7 +1196,7 @@
                 <w:szCs w:val="20"/>
                 <w:lang w:val="en-IN"/>
               </w:rPr>
-              <w:t xml:space="preserve">Security Technlogy and Response – </w:t>
+              <w:t>Security Techn</w:t>
             </w:r>
             <w:r>
               <w:rPr>
@@ -1203,6 +1207,28 @@
                 <w:szCs w:val="20"/>
                 <w:lang w:val="en-IN"/>
               </w:rPr>
+              <w:t>o</w:t>
+            </w:r>
+            <w:r>
+              <w:rPr>
+                <w:rFonts w:cs="Calibri"/>
+                <w:b/>
+                <w:iCs/>
+                <w:sz w:val="20"/>
+                <w:szCs w:val="20"/>
+                <w:lang w:val="en-IN"/>
+              </w:rPr>
+              <w:t xml:space="preserve">logy and Response – </w:t>
+            </w:r>
+            <w:r>
+              <w:rPr>
+                <w:rFonts w:cs="Calibri"/>
+                <w:b/>
+                <w:iCs/>
+                <w:sz w:val="20"/>
+                <w:szCs w:val="20"/>
+                <w:lang w:val="en-IN"/>
+              </w:rPr>
               <w:t>Anti</w:t>
             </w:r>
             <w:r>
@@ -1223,12 +1249,6 @@
               <w:spacing w:after="0" w:line="240" w:lineRule="auto"/>
               <w:ind w:left="0"/>
               <w:rPr>
-                <w:sz w:val="20"/>
-                <w:szCs w:val="20"/>
-              </w:rPr>
-            </w:pPr>
-            <w:r>
-              <w:rPr>
                 <w:rFonts w:cs="Calibri"/>
                 <w:b/>
                 <w:iCs/>
@@ -1236,7 +1256,196 @@
                 <w:szCs w:val="20"/>
                 <w:lang w:val="en-IN"/>
               </w:rPr>
-              <w:t>Project : Adaptive Response Architecture</w:t>
+            </w:pPr>
+          </w:p>
+          <w:p>
+            <w:pPr>
+              <w:spacing w:after="0" w:line="240" w:lineRule="auto"/>
+              <w:rPr>
+                <w:rFonts w:cs="Calibri"/>
+                <w:sz w:val="20"/>
+                <w:szCs w:val="20"/>
+              </w:rPr>
+            </w:pPr>
+            <w:r>
+              <w:rPr>
+                <w:rFonts w:cs="Calibri"/>
+                <w:b/>
+                <w:sz w:val="20"/>
+                <w:szCs w:val="20"/>
+              </w:rPr>
+              <w:t xml:space="preserve">Product: URL Domain Name Service Real-Time Blacklisting </w:t>
+            </w:r>
+            <w:r>
+              <w:rPr>
+                <w:rFonts w:cs="Calibri"/>
+                <w:sz w:val="20"/>
+                <w:szCs w:val="20"/>
+              </w:rPr>
+              <w:t xml:space="preserve">is set of systems and services that enable high frequency dns querying of URLs in real-time and returning verdicts to independent customers and internal applications thereby increasing anti-spam effectiveness. </w:t>
+            </w:r>
+          </w:p>
+          <w:p>
+            <w:pPr>
+              <w:pStyle w:val="ListParagraph"/>
+              <w:numPr>
+                <w:ilvl w:val="0"/>
+                <w:numId w:val="45"/>
+              </w:numPr>
+              <w:spacing w:after="0" w:line="240" w:lineRule="auto"/>
+              <w:rPr>
+                <w:rFonts w:cs="Calibri"/>
+                <w:sz w:val="20"/>
+                <w:szCs w:val="20"/>
+              </w:rPr>
+            </w:pPr>
+            <w:r>
+              <w:rPr>
+                <w:rFonts w:cs="Calibri"/>
+                <w:sz w:val="20"/>
+                <w:szCs w:val="20"/>
+              </w:rPr>
+              <w:t>Developed Web access, and Data access layer interfacing with relational and non-relational databases.</w:t>
+            </w:r>
+          </w:p>
+          <w:p>
+            <w:pPr>
+              <w:pStyle w:val="ListParagraph"/>
+              <w:numPr>
+                <w:ilvl w:val="0"/>
+                <w:numId w:val="45"/>
+              </w:numPr>
+              <w:spacing w:after="0" w:line="240" w:lineRule="auto"/>
+              <w:rPr>
+                <w:rFonts w:cs="Calibri"/>
+                <w:sz w:val="20"/>
+                <w:szCs w:val="20"/>
+              </w:rPr>
+            </w:pPr>
+            <w:r>
+              <w:rPr>
+                <w:rFonts w:cs="Calibri"/>
+                <w:sz w:val="20"/>
+                <w:szCs w:val="20"/>
+              </w:rPr>
+              <w:t>Build and Packaging of the product to support multiple format/deployment scenarios.</w:t>
+            </w:r>
+          </w:p>
+          <w:p>
+            <w:pPr>
+              <w:pStyle w:val="ListParagraph"/>
+              <w:numPr>
+                <w:ilvl w:val="0"/>
+                <w:numId w:val="45"/>
+              </w:numPr>
+              <w:spacing w:after="0" w:line="240" w:lineRule="auto"/>
+              <w:rPr>
+                <w:rFonts w:cs="Calibri"/>
+                <w:sz w:val="20"/>
+                <w:szCs w:val="20"/>
+              </w:rPr>
+            </w:pPr>
+            <w:r>
+              <w:rPr>
+                <w:rFonts w:cs="Calibri"/>
+                <w:sz w:val="20"/>
+                <w:szCs w:val="20"/>
+              </w:rPr>
+              <w:t>Owner of Continuous Integration and Delivery using Jenkins</w:t>
+            </w:r>
+          </w:p>
+          <w:p>
+            <w:pPr>
+              <w:pStyle w:val="ListParagraph"/>
+              <w:numPr>
+                <w:ilvl w:val="0"/>
+                <w:numId w:val="45"/>
+              </w:numPr>
+              <w:spacing w:after="0" w:line="240" w:lineRule="auto"/>
+              <w:rPr>
+                <w:rFonts w:cs="Calibri"/>
+                <w:sz w:val="20"/>
+                <w:szCs w:val="20"/>
+              </w:rPr>
+            </w:pPr>
+            <w:r>
+              <w:rPr>
+                <w:rFonts w:cs="Calibri"/>
+                <w:sz w:val="20"/>
+                <w:szCs w:val="20"/>
+              </w:rPr>
+              <w:t>I achieved 100% test automation and high coverage within each sprints.</w:t>
+            </w:r>
+          </w:p>
+          <w:p>
+            <w:pPr>
+              <w:pStyle w:val="ListParagraph"/>
+              <w:numPr>
+                <w:ilvl w:val="0"/>
+                <w:numId w:val="45"/>
+              </w:numPr>
+              <w:spacing w:after="0" w:line="240" w:lineRule="auto"/>
+              <w:rPr>
+                <w:rFonts w:cs="Calibri"/>
+                <w:sz w:val="20"/>
+                <w:szCs w:val="20"/>
+              </w:rPr>
+            </w:pPr>
+            <w:r>
+              <w:rPr>
+                <w:rFonts w:cs="Calibri"/>
+                <w:sz w:val="20"/>
+                <w:szCs w:val="20"/>
+              </w:rPr>
+              <w:t xml:space="preserve">Implement and benchmarked Performance of DNS Query Interface on the cloud using Apache Jmeter and dnsperf. </w:t>
+            </w:r>
+          </w:p>
+          <w:p>
+            <w:pPr>
+              <w:pStyle w:val="ListParagraph"/>
+              <w:spacing w:after="0" w:line="240" w:lineRule="auto"/>
+              <w:ind w:left="0"/>
+              <w:rPr>
+                <w:rFonts w:cs="Calibri"/>
+                <w:b/>
+                <w:iCs/>
+                <w:sz w:val="20"/>
+                <w:szCs w:val="20"/>
+                <w:lang w:val="en-IN"/>
+              </w:rPr>
+            </w:pPr>
+          </w:p>
+          <w:p>
+            <w:pPr>
+              <w:pStyle w:val="ListParagraph"/>
+              <w:spacing w:after="0" w:line="240" w:lineRule="auto"/>
+              <w:ind w:left="0"/>
+              <w:rPr>
+                <w:sz w:val="20"/>
+                <w:szCs w:val="20"/>
+              </w:rPr>
+            </w:pPr>
+            <w:r>
+              <w:rPr>
+                <w:rFonts w:cs="Calibri"/>
+                <w:b/>
+                <w:iCs/>
+                <w:sz w:val="20"/>
+                <w:szCs w:val="20"/>
+                <w:lang w:val="en-IN"/>
+              </w:rPr>
+              <w:t>Product</w:t>
+            </w:r>
+            <w:r>
+              <w:rPr>
+                <w:rFonts w:cs="Calibri"/>
+                <w:b/>
+                <w:iCs/>
+                <w:sz w:val="20"/>
+                <w:szCs w:val="20"/>
+                <w:lang w:val="en-IN"/>
+              </w:rPr>
+              <w:t xml:space="preserve"> : Adaptive Response Architecture</w:t>
             </w:r>
             <w:r>
               <w:rPr>
@@ -1509,7 +1718,18 @@
                 <w:szCs w:val="20"/>
                 <w:lang w:val="en-IN"/>
               </w:rPr>
-              <w:t xml:space="preserve">Project : </w:t>
+              <w:t>Product</w:t>
+            </w:r>
+            <w:r>
+              <w:rPr>
+                <w:rFonts w:cs="Calibri"/>
+                <w:b/>
+                <w:iCs/>
+                <w:sz w:val="20"/>
+                <w:szCs w:val="20"/>
+                <w:lang w:val="en-IN"/>
+              </w:rPr>
+              <w:t xml:space="preserve"> : </w:t>
             </w:r>
             <w:r>
               <w:rPr>
@@ -1825,22 +2045,48 @@
               <w:ind w:left="0"/>
               <w:rPr>
                 <w:rFonts w:cs="Calibri"/>
+                <w:b/>
                 <w:iCs/>
                 <w:sz w:val="20"/>
                 <w:szCs w:val="20"/>
                 <w:lang w:val="en-IN"/>
               </w:rPr>
             </w:pPr>
-            <w:r>
-              <w:rPr>
-                <w:rFonts w:cs="Calibri"/>
-                <w:b/>
+          </w:p>
+          <w:p>
+            <w:pPr>
+              <w:pStyle w:val="ListParagraph"/>
+              <w:spacing w:after="0" w:line="240" w:lineRule="auto"/>
+              <w:ind w:left="0"/>
+              <w:rPr>
+                <w:rFonts w:cs="Calibri"/>
                 <w:iCs/>
                 <w:sz w:val="20"/>
                 <w:szCs w:val="20"/>
                 <w:lang w:val="en-IN"/>
               </w:rPr>
-              <w:t xml:space="preserve">Project : Paranoid, Link Following System – </w:t>
+            </w:pPr>
+            <w:r>
+              <w:rPr>
+                <w:rFonts w:cs="Calibri"/>
+                <w:b/>
+                <w:iCs/>
+                <w:sz w:val="20"/>
+                <w:szCs w:val="20"/>
+                <w:lang w:val="en-IN"/>
+              </w:rPr>
+              <w:t>Product</w:t>
+            </w:r>
+            <w:r>
+              <w:rPr>
+                <w:rFonts w:cs="Calibri"/>
+                <w:b/>
+                <w:iCs/>
+                <w:sz w:val="20"/>
+                <w:szCs w:val="20"/>
+                <w:lang w:val="en-IN"/>
+              </w:rPr>
+              <w:t xml:space="preserve"> : Paranoid, Link Following System – </w:t>
             </w:r>
             <w:r>
               <w:rPr>
@@ -1987,17 +2233,20 @@
           </w:p>
           <w:p>
             <w:pPr>
-              <w:spacing w:after="0" w:line="240" w:lineRule="auto"/>
-              <w:rPr>
-                <w:rFonts w:cs="Calibri"/>
-                <w:b/>
+              <w:pStyle w:val="ListParagraph"/>
+              <w:spacing w:after="0" w:line="240" w:lineRule="auto"/>
+              <w:rPr>
+                <w:rFonts w:cs="Calibri"/>
                 <w:iCs/>
                 <w:sz w:val="20"/>
                 <w:szCs w:val="20"/>
                 <w:lang w:val="en-IN"/>
               </w:rPr>
             </w:pPr>
-            <w:r>
+          </w:p>
+          <w:p>
+            <w:pPr>
+              <w:spacing w:after="0" w:line="240" w:lineRule="auto"/>
               <w:rPr>
                 <w:rFonts w:cs="Calibri"/>
                 <w:b/>
@@ -2006,7 +2255,16 @@
                 <w:szCs w:val="20"/>
                 <w:lang w:val="en-IN"/>
               </w:rPr>
-              <w:lastRenderedPageBreak/>
+            </w:pPr>
+            <w:r>
+              <w:rPr>
+                <w:rFonts w:cs="Calibri"/>
+                <w:b/>
+                <w:iCs/>
+                <w:sz w:val="20"/>
+                <w:szCs w:val="20"/>
+                <w:lang w:val="en-IN"/>
+              </w:rPr>
               <w:t>Collabera Solutions Pvt Ltd. Bangalore</w:t>
             </w:r>
             <w:r>
@@ -2322,33 +2580,6 @@
           </w:p>
           <w:p>
             <w:pPr>
-              <w:pStyle w:val="ListParagraph"/>
-              <w:numPr>
-                <w:ilvl w:val="0"/>
-                <w:numId w:val="31"/>
-              </w:numPr>
-              <w:spacing w:after="0" w:line="240" w:lineRule="auto"/>
-              <w:rPr>
-                <w:rFonts w:cs="Calibri"/>
-                <w:iCs/>
-                <w:sz w:val="20"/>
-                <w:szCs w:val="20"/>
-                <w:lang w:val="en-IN"/>
-              </w:rPr>
-            </w:pPr>
-            <w:r>
-              <w:rPr>
-                <w:rFonts w:cs="Calibri"/>
-                <w:iCs/>
-                <w:sz w:val="20"/>
-                <w:szCs w:val="20"/>
-                <w:lang w:val="en-IN"/>
-              </w:rPr>
-              <w:t xml:space="preserve"> </w:t>
-            </w:r>
-          </w:p>
-          <w:p>
-            <w:pPr>
               <w:spacing w:after="0" w:line="240" w:lineRule="auto"/>
               <w:rPr>
                 <w:rFonts w:cs="Calibri"/>
@@ -2564,9 +2795,9 @@
           <w:tcPr>
             <w:tcW w:w="0" w:type="auto"/>
             <w:tcBorders>
-              <w:top w:val="nil"/>
+              <w:top w:val="single" w:sz="4" w:space="0" w:color="auto"/>
               <w:left w:val="nil"/>
-              <w:bottom w:val="nil"/>
+              <w:bottom w:val="single" w:sz="4" w:space="0" w:color="auto"/>
               <w:right w:val="single" w:sz="4" w:space="0" w:color="auto"/>
             </w:tcBorders>
             <w:hideMark/>
@@ -2812,24 +3043,201 @@
           </w:p>
         </w:tc>
       </w:tr>
+    </w:tbl>
+    <w:p>
+      <w:pPr>
+        <w:spacing w:after="0"/>
+        <w:rPr>
+          <w:sz w:val="20"/>
+          <w:szCs w:val="20"/>
+        </w:rPr>
+      </w:pPr>
+    </w:p>
+    <w:p>
+      <w:pPr>
+        <w:spacing w:after="0"/>
+        <w:rPr>
+          <w:sz w:val="20"/>
+          <w:szCs w:val="20"/>
+        </w:rPr>
+      </w:pPr>
+    </w:p>
+    <w:p>
+      <w:pPr>
+        <w:spacing w:after="0"/>
+        <w:rPr>
+          <w:sz w:val="20"/>
+          <w:szCs w:val="20"/>
+        </w:rPr>
+      </w:pPr>
+    </w:p>
+    <w:p>
+      <w:pPr>
+        <w:spacing w:after="0"/>
+        <w:rPr>
+          <w:sz w:val="20"/>
+          <w:szCs w:val="20"/>
+        </w:rPr>
+      </w:pPr>
+    </w:p>
+    <w:p>
+      <w:pPr>
+        <w:spacing w:after="0"/>
+        <w:rPr>
+          <w:sz w:val="20"/>
+          <w:szCs w:val="20"/>
+        </w:rPr>
+      </w:pPr>
+    </w:p>
+    <w:p>
+      <w:pPr>
+        <w:spacing w:after="0"/>
+        <w:rPr>
+          <w:sz w:val="20"/>
+          <w:szCs w:val="20"/>
+        </w:rPr>
+      </w:pPr>
+    </w:p>
+    <w:p>
+      <w:pPr>
+        <w:spacing w:after="0"/>
+        <w:rPr>
+          <w:sz w:val="20"/>
+          <w:szCs w:val="20"/>
+        </w:rPr>
+      </w:pPr>
+    </w:p>
+    <w:p>
+      <w:pPr>
+        <w:spacing w:after="0"/>
+        <w:rPr>
+          <w:sz w:val="20"/>
+          <w:szCs w:val="20"/>
+        </w:rPr>
+      </w:pPr>
+    </w:p>
+    <w:p>
+      <w:pPr>
+        <w:spacing w:after="0"/>
+        <w:rPr>
+          <w:sz w:val="20"/>
+          <w:szCs w:val="20"/>
+        </w:rPr>
+      </w:pPr>
+    </w:p>
+    <w:p>
+      <w:pPr>
+        <w:spacing w:after="0"/>
+        <w:rPr>
+          <w:sz w:val="20"/>
+          <w:szCs w:val="20"/>
+        </w:rPr>
+      </w:pPr>
+    </w:p>
+    <w:p>
+      <w:pPr>
+        <w:spacing w:after="0"/>
+        <w:rPr>
+          <w:sz w:val="20"/>
+          <w:szCs w:val="20"/>
+        </w:rPr>
+      </w:pPr>
+    </w:p>
+    <w:p>
+      <w:pPr>
+        <w:spacing w:after="0"/>
+        <w:rPr>
+          <w:sz w:val="20"/>
+          <w:szCs w:val="20"/>
+        </w:rPr>
+      </w:pPr>
+    </w:p>
+    <w:p>
+      <w:pPr>
+        <w:spacing w:after="0"/>
+        <w:rPr>
+          <w:sz w:val="20"/>
+          <w:szCs w:val="20"/>
+        </w:rPr>
+      </w:pPr>
+    </w:p>
+    <w:p>
+      <w:pPr>
+        <w:spacing w:after="0"/>
+        <w:rPr>
+          <w:sz w:val="20"/>
+          <w:szCs w:val="20"/>
+        </w:rPr>
+      </w:pPr>
+    </w:p>
+    <w:p>
+      <w:pPr>
+        <w:spacing w:after="0"/>
+        <w:rPr>
+          <w:sz w:val="20"/>
+          <w:szCs w:val="20"/>
+        </w:rPr>
+      </w:pPr>
+    </w:p>
+    <w:p>
+      <w:pPr>
+        <w:spacing w:after="0"/>
+        <w:rPr>
+          <w:sz w:val="20"/>
+          <w:szCs w:val="20"/>
+        </w:rPr>
+      </w:pPr>
+    </w:p>
+    <w:p>
+      <w:pPr>
+        <w:spacing w:after="0"/>
+        <w:rPr>
+          <w:sz w:val="20"/>
+          <w:szCs w:val="20"/>
+        </w:rPr>
+      </w:pPr>
+    </w:p>
+    <w:p>
+      <w:pPr>
+        <w:spacing w:after="0"/>
+        <w:rPr>
+          <w:sz w:val="20"/>
+          <w:szCs w:val="20"/>
+        </w:rPr>
+      </w:pPr>
+    </w:p>
+    <w:p>
+      <w:pPr>
+        <w:spacing w:after="0"/>
+        <w:rPr>
+          <w:sz w:val="20"/>
+          <w:szCs w:val="20"/>
+        </w:rPr>
+      </w:pPr>
+    </w:p>
+    <w:tbl>
+      <w:tblPr>
+        <w:tblW w:w="0" w:type="auto"/>
+        <w:tblInd w:w="108" w:type="dxa"/>
+        <w:tblBorders>
+          <w:top w:val="single" w:sz="4" w:space="0" w:color="auto"/>
+          <w:left w:val="single" w:sz="4" w:space="0" w:color="auto"/>
+          <w:bottom w:val="single" w:sz="4" w:space="0" w:color="auto"/>
+          <w:right w:val="single" w:sz="4" w:space="0" w:color="auto"/>
+          <w:insideH w:val="single" w:sz="4" w:space="0" w:color="auto"/>
+        </w:tblBorders>
+        <w:tblLook w:val="04A0" w:firstRow="1" w:lastRow="0" w:firstColumn="1" w:lastColumn="0" w:noHBand="0" w:noVBand="1"/>
+      </w:tblPr>
+      <w:tblGrid>
+        <w:gridCol w:w="10908"/>
+      </w:tblGrid>
       <w:tr>
-        <w:tblPrEx>
-          <w:tblBorders>
-            <w:top w:val="single" w:sz="4" w:space="0" w:color="000000"/>
-            <w:left w:val="single" w:sz="4" w:space="0" w:color="000000"/>
-            <w:bottom w:val="single" w:sz="4" w:space="0" w:color="000000"/>
-            <w:right w:val="single" w:sz="4" w:space="0" w:color="000000"/>
-            <w:insideH w:val="single" w:sz="4" w:space="0" w:color="000000"/>
-            <w:insideV w:val="single" w:sz="4" w:space="0" w:color="000000"/>
-          </w:tblBorders>
-        </w:tblPrEx>
         <w:trPr>
-          <w:trHeight w:val="224"/>
+          <w:trHeight w:val="257"/>
         </w:trPr>
         <w:tc>
           <w:tcPr>
-            <w:tcW w:w="10800" w:type="dxa"/>
-            <w:gridSpan w:val="3"/>
+            <w:tcW w:w="10908" w:type="dxa"/>
             <w:shd w:val="clear" w:color="auto" w:fill="404040"/>
           </w:tcPr>
           <w:p>
@@ -2838,6 +3246,7 @@
               <w:rPr>
                 <w:rFonts w:ascii="Cambria" w:hAnsi="Cambria"/>
                 <w:b/>
+                <w:bCs/>
                 <w:color w:val="FFFFFF"/>
                 <w:sz w:val="20"/>
                 <w:szCs w:val="20"/>
@@ -2847,44 +3256,24 @@
               <w:rPr>
                 <w:rFonts w:ascii="Cambria" w:hAnsi="Cambria"/>
                 <w:b/>
+                <w:bCs/>
                 <w:color w:val="FFFFFF"/>
                 <w:sz w:val="20"/>
                 <w:szCs w:val="20"/>
               </w:rPr>
               <w:lastRenderedPageBreak/>
-              <w:t>Skills</w:t>
-            </w:r>
-            <w:r>
-              <w:rPr>
-                <w:rFonts w:ascii="Cambria" w:hAnsi="Cambria"/>
-                <w:b/>
-                <w:color w:val="FFFFFF"/>
-                <w:sz w:val="20"/>
-                <w:szCs w:val="20"/>
-              </w:rPr>
-              <w:t xml:space="preserve"> and Interests </w:t>
+              <w:t>Skills and Interests</w:t>
             </w:r>
           </w:p>
         </w:tc>
       </w:tr>
       <w:tr>
-        <w:tblPrEx>
-          <w:tblBorders>
-            <w:top w:val="single" w:sz="4" w:space="0" w:color="000000"/>
-            <w:left w:val="single" w:sz="4" w:space="0" w:color="000000"/>
-            <w:bottom w:val="single" w:sz="4" w:space="0" w:color="000000"/>
-            <w:right w:val="single" w:sz="4" w:space="0" w:color="000000"/>
-            <w:insideH w:val="single" w:sz="4" w:space="0" w:color="000000"/>
-            <w:insideV w:val="single" w:sz="4" w:space="0" w:color="000000"/>
-          </w:tblBorders>
-        </w:tblPrEx>
         <w:trPr>
-          <w:trHeight w:val="7546"/>
+          <w:trHeight w:val="257"/>
         </w:trPr>
         <w:tc>
           <w:tcPr>
-            <w:tcW w:w="10800" w:type="dxa"/>
-            <w:gridSpan w:val="3"/>
+            <w:tcW w:w="10908" w:type="dxa"/>
           </w:tcPr>
           <w:p>
             <w:pPr>
@@ -2975,14 +3364,7 @@
                 <w:sz w:val="20"/>
                 <w:szCs w:val="20"/>
               </w:rPr>
-              <w:t>Node.js, Redis, Cassandra</w:t>
-            </w:r>
-            <w:r>
-              <w:rPr>
-                <w:sz w:val="20"/>
-                <w:szCs w:val="20"/>
-              </w:rPr>
-              <w:t>, Django</w:t>
+              <w:t>Node.js, Redis, Cassandra, Django</w:t>
             </w:r>
           </w:p>
           <w:p>
@@ -3405,7 +3787,23 @@
                 <w:sz w:val="20"/>
                 <w:szCs w:val="20"/>
               </w:rPr>
-              <w:t>, by Prof Amitabha Mukerjee, Prof. CS &amp; E at  IITK - On inculcating natural language recognition and perception, fundamental reasoning capabilities in modern day machines.</w:t>
+              <w:t>, by Prof Amit</w:t>
+            </w:r>
+            <w:r>
+              <w:rPr>
+                <w:sz w:val="20"/>
+                <w:szCs w:val="20"/>
+              </w:rPr>
+              <w:t xml:space="preserve">abha Mukerjee, Prof. CS &amp; E at </w:t>
+            </w:r>
+            <w:bookmarkStart w:id="0" w:name="_GoBack"/>
+            <w:bookmarkEnd w:id="0"/>
+            <w:r>
+              <w:rPr>
+                <w:sz w:val="20"/>
+                <w:szCs w:val="20"/>
+              </w:rPr>
+              <w:t>IITK - On inculcating natural language recognition and perception, fundamental reasoning capabilities in modern day machines.</w:t>
             </w:r>
           </w:p>
           <w:p>
@@ -3515,60 +3913,9 @@
               </w:rPr>
             </w:pPr>
           </w:p>
-          <w:p>
-            <w:pPr>
-              <w:spacing w:after="0" w:line="240" w:lineRule="auto"/>
-              <w:rPr>
-                <w:b/>
-                <w:sz w:val="20"/>
-                <w:szCs w:val="20"/>
-              </w:rPr>
-            </w:pPr>
-          </w:p>
-          <w:p>
-            <w:pPr>
-              <w:spacing w:after="0" w:line="240" w:lineRule="auto"/>
-              <w:rPr>
-                <w:b/>
-                <w:sz w:val="20"/>
-                <w:szCs w:val="20"/>
-              </w:rPr>
-            </w:pPr>
-          </w:p>
-          <w:p>
-            <w:pPr>
-              <w:spacing w:after="0" w:line="240" w:lineRule="auto"/>
-              <w:rPr>
-                <w:b/>
-                <w:sz w:val="20"/>
-                <w:szCs w:val="20"/>
-              </w:rPr>
-            </w:pPr>
-          </w:p>
-          <w:p>
-            <w:pPr>
-              <w:spacing w:after="0" w:line="240" w:lineRule="auto"/>
-              <w:jc w:val="both"/>
-              <w:rPr>
-                <w:b/>
-                <w:sz w:val="20"/>
-                <w:szCs w:val="20"/>
-              </w:rPr>
-            </w:pPr>
-          </w:p>
         </w:tc>
       </w:tr>
     </w:tbl>
-    <w:p>
-      <w:pPr>
-        <w:spacing w:after="0"/>
-        <w:rPr>
-          <w:b/>
-          <w:sz w:val="20"/>
-          <w:szCs w:val="20"/>
-        </w:rPr>
-      </w:pPr>
-    </w:p>
     <w:p>
       <w:pPr>
         <w:spacing w:after="0"/>
@@ -3580,7 +3927,7 @@
     </w:p>
     <w:sectPr>
       <w:pgSz w:w="12240" w:h="15840"/>
-      <w:pgMar w:top="720" w:right="720" w:bottom="720" w:left="720" w:header="720" w:footer="720" w:gutter="0"/>
+      <w:pgMar w:top="709" w:right="720" w:bottom="851" w:left="720" w:header="720" w:footer="720" w:gutter="0"/>
       <w:cols w:space="720"/>
       <w:docGrid w:linePitch="360"/>
     </w:sectPr>
@@ -6042,6 +6389,119 @@
     </w:lvl>
   </w:abstractNum>
   <w:abstractNum w:abstractNumId="21">
+    <w:nsid w:val="2F911035"/>
+    <w:multiLevelType w:val="hybridMultilevel"/>
+    <w:tmpl w:val="06040FBA"/>
+    <w:lvl w:ilvl="0" w:tplc="04090001">
+      <w:start w:val="1"/>
+      <w:numFmt w:val="bullet"/>
+      <w:lvlText w:val=""/>
+      <w:lvlJc w:val="left"/>
+      <w:pPr>
+        <w:ind w:left="720" w:hanging="360"/>
+      </w:pPr>
+      <w:rPr>
+        <w:rFonts w:ascii="Symbol" w:hAnsi="Symbol" w:hint="default"/>
+      </w:rPr>
+    </w:lvl>
+    <w:lvl w:ilvl="1" w:tplc="04090003" w:tentative="1">
+      <w:start w:val="1"/>
+      <w:numFmt w:val="bullet"/>
+      <w:lvlText w:val="o"/>
+      <w:lvlJc w:val="left"/>
+      <w:pPr>
+        <w:ind w:left="1440" w:hanging="360"/>
+      </w:pPr>
+      <w:rPr>
+        <w:rFonts w:ascii="Courier New" w:hAnsi="Courier New" w:hint="default"/>
+      </w:rPr>
+    </w:lvl>
+    <w:lvl w:ilvl="2" w:tplc="04090005" w:tentative="1">
+      <w:start w:val="1"/>
+      <w:numFmt w:val="bullet"/>
+      <w:lvlText w:val=""/>
+      <w:lvlJc w:val="left"/>
+      <w:pPr>
+        <w:ind w:left="2160" w:hanging="360"/>
+      </w:pPr>
+      <w:rPr>
+        <w:rFonts w:ascii="Wingdings" w:hAnsi="Wingdings" w:hint="default"/>
+      </w:rPr>
+    </w:lvl>
+    <w:lvl w:ilvl="3" w:tplc="04090001" w:tentative="1">
+      <w:start w:val="1"/>
+      <w:numFmt w:val="bullet"/>
+      <w:lvlText w:val=""/>
+      <w:lvlJc w:val="left"/>
+      <w:pPr>
+        <w:ind w:left="2880" w:hanging="360"/>
+      </w:pPr>
+      <w:rPr>
+        <w:rFonts w:ascii="Symbol" w:hAnsi="Symbol" w:hint="default"/>
+      </w:rPr>
+    </w:lvl>
+    <w:lvl w:ilvl="4" w:tplc="04090003" w:tentative="1">
+      <w:start w:val="1"/>
+      <w:numFmt w:val="bullet"/>
+      <w:lvlText w:val="o"/>
+      <w:lvlJc w:val="left"/>
+      <w:pPr>
+        <w:ind w:left="3600" w:hanging="360"/>
+      </w:pPr>
+      <w:rPr>
+        <w:rFonts w:ascii="Courier New" w:hAnsi="Courier New" w:hint="default"/>
+      </w:rPr>
+    </w:lvl>
+    <w:lvl w:ilvl="5" w:tplc="04090005" w:tentative="1">
+      <w:start w:val="1"/>
+      <w:numFmt w:val="bullet"/>
+      <w:lvlText w:val=""/>
+      <w:lvlJc w:val="left"/>
+      <w:pPr>
+        <w:ind w:left="4320" w:hanging="360"/>
+      </w:pPr>
+      <w:rPr>
+        <w:rFonts w:ascii="Wingdings" w:hAnsi="Wingdings" w:hint="default"/>
+      </w:rPr>
+    </w:lvl>
+    <w:lvl w:ilvl="6" w:tplc="04090001" w:tentative="1">
+      <w:start w:val="1"/>
+      <w:numFmt w:val="bullet"/>
+      <w:lvlText w:val=""/>
+      <w:lvlJc w:val="left"/>
+      <w:pPr>
+        <w:ind w:left="5040" w:hanging="360"/>
+      </w:pPr>
+      <w:rPr>
+        <w:rFonts w:ascii="Symbol" w:hAnsi="Symbol" w:hint="default"/>
+      </w:rPr>
+    </w:lvl>
+    <w:lvl w:ilvl="7" w:tplc="04090003" w:tentative="1">
+      <w:start w:val="1"/>
+      <w:numFmt w:val="bullet"/>
+      <w:lvlText w:val="o"/>
+      <w:lvlJc w:val="left"/>
+      <w:pPr>
+        <w:ind w:left="5760" w:hanging="360"/>
+      </w:pPr>
+      <w:rPr>
+        <w:rFonts w:ascii="Courier New" w:hAnsi="Courier New" w:hint="default"/>
+      </w:rPr>
+    </w:lvl>
+    <w:lvl w:ilvl="8" w:tplc="04090005" w:tentative="1">
+      <w:start w:val="1"/>
+      <w:numFmt w:val="bullet"/>
+      <w:lvlText w:val=""/>
+      <w:lvlJc w:val="left"/>
+      <w:pPr>
+        <w:ind w:left="6480" w:hanging="360"/>
+      </w:pPr>
+      <w:rPr>
+        <w:rFonts w:ascii="Wingdings" w:hAnsi="Wingdings" w:hint="default"/>
+      </w:rPr>
+    </w:lvl>
+  </w:abstractNum>
+  <w:abstractNum w:abstractNumId="22">
     <w:nsid w:val="30173193"/>
     <w:multiLevelType w:val="hybridMultilevel"/>
     <w:tmpl w:val="0CC2E118"/>
@@ -6154,7 +6614,7 @@
       </w:rPr>
     </w:lvl>
   </w:abstractNum>
-  <w:abstractNum w:abstractNumId="22">
+  <w:abstractNum w:abstractNumId="23">
     <w:nsid w:val="31A426A5"/>
     <w:multiLevelType w:val="hybridMultilevel"/>
     <w:tmpl w:val="8A988B68"/>
@@ -6267,7 +6727,7 @@
       </w:rPr>
     </w:lvl>
   </w:abstractNum>
-  <w:abstractNum w:abstractNumId="23">
+  <w:abstractNum w:abstractNumId="24">
     <w:nsid w:val="3C9F6CE3"/>
     <w:multiLevelType w:val="hybridMultilevel"/>
     <w:tmpl w:val="1EBA3E80"/>
@@ -6380,7 +6840,7 @@
       </w:rPr>
     </w:lvl>
   </w:abstractNum>
-  <w:abstractNum w:abstractNumId="24">
+  <w:abstractNum w:abstractNumId="25">
     <w:nsid w:val="3D2E41B8"/>
     <w:multiLevelType w:val="hybridMultilevel"/>
     <w:tmpl w:val="EDE64310"/>
@@ -6493,7 +6953,7 @@
       </w:rPr>
     </w:lvl>
   </w:abstractNum>
-  <w:abstractNum w:abstractNumId="25">
+  <w:abstractNum w:abstractNumId="26">
     <w:nsid w:val="3E1A3EC2"/>
     <w:multiLevelType w:val="hybridMultilevel"/>
     <w:tmpl w:val="A36E3EEA"/>
@@ -6606,7 +7066,7 @@
       </w:rPr>
     </w:lvl>
   </w:abstractNum>
-  <w:abstractNum w:abstractNumId="26">
+  <w:abstractNum w:abstractNumId="27">
     <w:nsid w:val="3F957911"/>
     <w:multiLevelType w:val="hybridMultilevel"/>
     <w:tmpl w:val="848217E8"/>
@@ -6719,7 +7179,7 @@
       </w:rPr>
     </w:lvl>
   </w:abstractNum>
-  <w:abstractNum w:abstractNumId="27">
+  <w:abstractNum w:abstractNumId="28">
     <w:nsid w:val="421C7336"/>
     <w:multiLevelType w:val="hybridMultilevel"/>
     <w:tmpl w:val="1DB03E5E"/>
@@ -6832,7 +7292,7 @@
       </w:rPr>
     </w:lvl>
   </w:abstractNum>
-  <w:abstractNum w:abstractNumId="28">
+  <w:abstractNum w:abstractNumId="29">
     <w:nsid w:val="4A5730B8"/>
     <w:multiLevelType w:val="hybridMultilevel"/>
     <w:tmpl w:val="6DCCA20E"/>
@@ -6945,7 +7405,7 @@
       </w:rPr>
     </w:lvl>
   </w:abstractNum>
-  <w:abstractNum w:abstractNumId="29">
+  <w:abstractNum w:abstractNumId="30">
     <w:nsid w:val="4AE50608"/>
     <w:multiLevelType w:val="hybridMultilevel"/>
     <w:tmpl w:val="43EAD6BA"/>
@@ -7058,7 +7518,7 @@
       </w:rPr>
     </w:lvl>
   </w:abstractNum>
-  <w:abstractNum w:abstractNumId="30">
+  <w:abstractNum w:abstractNumId="31">
     <w:nsid w:val="4BE8438B"/>
     <w:multiLevelType w:val="hybridMultilevel"/>
     <w:tmpl w:val="FE6033FC"/>
@@ -7171,7 +7631,7 @@
       </w:rPr>
     </w:lvl>
   </w:abstractNum>
-  <w:abstractNum w:abstractNumId="31">
+  <w:abstractNum w:abstractNumId="32">
     <w:nsid w:val="4D1612CD"/>
     <w:multiLevelType w:val="hybridMultilevel"/>
     <w:tmpl w:val="D53843A0"/>
@@ -7284,7 +7744,7 @@
       </w:rPr>
     </w:lvl>
   </w:abstractNum>
-  <w:abstractNum w:abstractNumId="32">
+  <w:abstractNum w:abstractNumId="33">
     <w:nsid w:val="4E5B3355"/>
     <w:multiLevelType w:val="hybridMultilevel"/>
     <w:tmpl w:val="1B42FCBA"/>
@@ -7397,7 +7857,7 @@
       </w:rPr>
     </w:lvl>
   </w:abstractNum>
-  <w:abstractNum w:abstractNumId="33">
+  <w:abstractNum w:abstractNumId="34">
     <w:nsid w:val="5024445E"/>
     <w:multiLevelType w:val="hybridMultilevel"/>
     <w:tmpl w:val="2D243700"/>
@@ -7510,7 +7970,7 @@
       </w:rPr>
     </w:lvl>
   </w:abstractNum>
-  <w:abstractNum w:abstractNumId="34">
+  <w:abstractNum w:abstractNumId="35">
     <w:nsid w:val="51B4395E"/>
     <w:multiLevelType w:val="hybridMultilevel"/>
     <w:tmpl w:val="B8D42E78"/>
@@ -7623,7 +8083,7 @@
       </w:rPr>
     </w:lvl>
   </w:abstractNum>
-  <w:abstractNum w:abstractNumId="35">
+  <w:abstractNum w:abstractNumId="36">
     <w:nsid w:val="52D32C4B"/>
     <w:multiLevelType w:val="hybridMultilevel"/>
     <w:tmpl w:val="9EA80ED0"/>
@@ -7763,7 +8223,7 @@
       </w:rPr>
     </w:lvl>
   </w:abstractNum>
-  <w:abstractNum w:abstractNumId="36">
+  <w:abstractNum w:abstractNumId="37">
     <w:nsid w:val="5DA66DEF"/>
     <w:multiLevelType w:val="hybridMultilevel"/>
     <w:tmpl w:val="781667B2"/>
@@ -7876,7 +8336,7 @@
       </w:rPr>
     </w:lvl>
   </w:abstractNum>
-  <w:abstractNum w:abstractNumId="37">
+  <w:abstractNum w:abstractNumId="38">
     <w:nsid w:val="62384ACB"/>
     <w:multiLevelType w:val="hybridMultilevel"/>
     <w:tmpl w:val="368C0ACE"/>
@@ -7989,7 +8449,7 @@
       </w:rPr>
     </w:lvl>
   </w:abstractNum>
-  <w:abstractNum w:abstractNumId="38">
+  <w:abstractNum w:abstractNumId="39">
     <w:nsid w:val="665352EA"/>
     <w:multiLevelType w:val="hybridMultilevel"/>
     <w:tmpl w:val="5DBA0160"/>
@@ -8102,7 +8562,7 @@
       </w:rPr>
     </w:lvl>
   </w:abstractNum>
-  <w:abstractNum w:abstractNumId="39">
+  <w:abstractNum w:abstractNumId="40">
     <w:nsid w:val="697578D7"/>
     <w:multiLevelType w:val="hybridMultilevel"/>
     <w:tmpl w:val="296A3E12"/>
@@ -8215,7 +8675,7 @@
       </w:rPr>
     </w:lvl>
   </w:abstractNum>
-  <w:abstractNum w:abstractNumId="40">
+  <w:abstractNum w:abstractNumId="41">
     <w:nsid w:val="6A504B7C"/>
     <w:multiLevelType w:val="hybridMultilevel"/>
     <w:tmpl w:val="720C968E"/>
@@ -8328,7 +8788,7 @@
       </w:rPr>
     </w:lvl>
   </w:abstractNum>
-  <w:abstractNum w:abstractNumId="41">
+  <w:abstractNum w:abstractNumId="42">
     <w:nsid w:val="6B501EC8"/>
     <w:multiLevelType w:val="hybridMultilevel"/>
     <w:tmpl w:val="397A7124"/>
@@ -8441,7 +8901,7 @@
       </w:rPr>
     </w:lvl>
   </w:abstractNum>
-  <w:abstractNum w:abstractNumId="42">
+  <w:abstractNum w:abstractNumId="43">
     <w:nsid w:val="703F6910"/>
     <w:multiLevelType w:val="hybridMultilevel"/>
     <w:tmpl w:val="FC04D098"/>
@@ -8554,7 +9014,7 @@
       </w:rPr>
     </w:lvl>
   </w:abstractNum>
-  <w:abstractNum w:abstractNumId="43">
+  <w:abstractNum w:abstractNumId="44">
     <w:nsid w:val="75AA5B4F"/>
     <w:multiLevelType w:val="hybridMultilevel"/>
     <w:tmpl w:val="3B660362"/>
@@ -8698,19 +9158,19 @@
     <w:abstractNumId w:val="11"/>
   </w:num>
   <w:num w:numId="2">
-    <w:abstractNumId w:val="42"/>
+    <w:abstractNumId w:val="43"/>
   </w:num>
   <w:num w:numId="3">
     <w:abstractNumId w:val="20"/>
   </w:num>
   <w:num w:numId="4">
-    <w:abstractNumId w:val="37"/>
+    <w:abstractNumId w:val="38"/>
   </w:num>
   <w:num w:numId="5">
     <w:abstractNumId w:val="12"/>
   </w:num>
   <w:num w:numId="6">
-    <w:abstractNumId w:val="21"/>
+    <w:abstractNumId w:val="22"/>
   </w:num>
   <w:num w:numId="7">
     <w:abstractNumId w:val="6"/>
@@ -8719,22 +9179,22 @@
     <w:abstractNumId w:val="3"/>
   </w:num>
   <w:num w:numId="9">
-    <w:abstractNumId w:val="32"/>
+    <w:abstractNumId w:val="33"/>
   </w:num>
   <w:num w:numId="10">
     <w:abstractNumId w:val="16"/>
   </w:num>
   <w:num w:numId="11">
-    <w:abstractNumId w:val="22"/>
+    <w:abstractNumId w:val="23"/>
   </w:num>
   <w:num w:numId="12">
     <w:abstractNumId w:val="13"/>
   </w:num>
   <w:num w:numId="13">
-    <w:abstractNumId w:val="33"/>
+    <w:abstractNumId w:val="34"/>
   </w:num>
   <w:num w:numId="14">
-    <w:abstractNumId w:val="23"/>
+    <w:abstractNumId w:val="24"/>
   </w:num>
   <w:num w:numId="15">
     <w:abstractNumId w:val="5"/>
@@ -8743,25 +9203,25 @@
     <w:abstractNumId w:val="9"/>
   </w:num>
   <w:num w:numId="17">
-    <w:abstractNumId w:val="29"/>
+    <w:abstractNumId w:val="30"/>
   </w:num>
   <w:num w:numId="18">
     <w:abstractNumId w:val="0"/>
   </w:num>
   <w:num w:numId="19">
-    <w:abstractNumId w:val="28"/>
+    <w:abstractNumId w:val="29"/>
   </w:num>
   <w:num w:numId="20">
-    <w:abstractNumId w:val="40"/>
+    <w:abstractNumId w:val="41"/>
   </w:num>
   <w:num w:numId="21">
-    <w:abstractNumId w:val="31"/>
+    <w:abstractNumId w:val="32"/>
   </w:num>
   <w:num w:numId="22">
-    <w:abstractNumId w:val="24"/>
+    <w:abstractNumId w:val="25"/>
   </w:num>
   <w:num w:numId="23">
-    <w:abstractNumId w:val="43"/>
+    <w:abstractNumId w:val="44"/>
   </w:num>
   <w:num w:numId="24">
     <w:abstractNumId w:val="14"/>
@@ -8770,19 +9230,19 @@
     <w:abstractNumId w:val="1"/>
   </w:num>
   <w:num w:numId="26">
-    <w:abstractNumId w:val="30"/>
+    <w:abstractNumId w:val="31"/>
   </w:num>
   <w:num w:numId="27">
-    <w:abstractNumId w:val="36"/>
+    <w:abstractNumId w:val="37"/>
   </w:num>
   <w:num w:numId="28">
     <w:abstractNumId w:val="10"/>
   </w:num>
   <w:num w:numId="29">
-    <w:abstractNumId w:val="38"/>
+    <w:abstractNumId w:val="39"/>
   </w:num>
   <w:num w:numId="30">
-    <w:abstractNumId w:val="41"/>
+    <w:abstractNumId w:val="42"/>
   </w:num>
   <w:num w:numId="31">
     <w:abstractNumId w:val="2"/>
@@ -8800,10 +9260,10 @@
     <w:abstractNumId w:val="15"/>
   </w:num>
   <w:num w:numId="36">
-    <w:abstractNumId w:val="35"/>
+    <w:abstractNumId w:val="36"/>
   </w:num>
   <w:num w:numId="37">
-    <w:abstractNumId w:val="34"/>
+    <w:abstractNumId w:val="35"/>
   </w:num>
   <w:num w:numId="38">
     <w:abstractNumId w:val="19"/>
@@ -8812,19 +9272,22 @@
     <w:abstractNumId w:val="7"/>
   </w:num>
   <w:num w:numId="40">
-    <w:abstractNumId w:val="39"/>
+    <w:abstractNumId w:val="40"/>
   </w:num>
   <w:num w:numId="41">
     <w:abstractNumId w:val="18"/>
   </w:num>
   <w:num w:numId="42">
+    <w:abstractNumId w:val="27"/>
+  </w:num>
+  <w:num w:numId="43">
+    <w:abstractNumId w:val="28"/>
+  </w:num>
+  <w:num w:numId="44">
     <w:abstractNumId w:val="26"/>
   </w:num>
-  <w:num w:numId="43">
-    <w:abstractNumId w:val="27"/>
-  </w:num>
-  <w:num w:numId="44">
-    <w:abstractNumId w:val="25"/>
+  <w:num w:numId="45">
+    <w:abstractNumId w:val="21"/>
   </w:num>
 </w:numbering>
 </file>

</xml_diff>